<commit_message>
Changes from further testing.
Miscellaneous enhancements from testing and initial usage of controls.
</commit_message>
<xml_diff>
--- a/Documents/Configuring a New MVC Application.docx
+++ b/Documents/Configuring a New MVC Application.docx
@@ -560,6 +560,476 @@
           <w:color w:val="000000"/>
         </w:rPr>
         <w:t>TODO:  Document CDN steps.</w:t>
+      </w:r>
+    </w:p>
+    <w:p>
+      <w:pPr>
+        <w:pStyle w:val="ListParagraph"/>
+        <w:numPr>
+          <w:ilvl w:val="0"/>
+          <w:numId w:val="1"/>
+        </w:numPr>
+        <w:rPr>
+          <w:rFonts w:cstheme="minorHAnsi"/>
+          <w:color w:val="000000"/>
+        </w:rPr>
+      </w:pPr>
+      <w:r>
+        <w:rPr>
+          <w:rFonts w:cstheme="minorHAnsi"/>
+          <w:color w:val="000000"/>
+        </w:rPr>
+        <w:t>Add a NuGet reference to Microsoft jQuery Unobtrusive Ajax.</w:t>
+      </w:r>
+    </w:p>
+    <w:p>
+      <w:pPr>
+        <w:pStyle w:val="ListParagraph"/>
+        <w:numPr>
+          <w:ilvl w:val="1"/>
+          <w:numId w:val="1"/>
+        </w:numPr>
+        <w:rPr>
+          <w:rFonts w:cstheme="minorHAnsi"/>
+          <w:color w:val="000000"/>
+        </w:rPr>
+      </w:pPr>
+      <w:r>
+        <w:rPr>
+          <w:rFonts w:cstheme="minorHAnsi"/>
+          <w:color w:val="000000"/>
+        </w:rPr>
+        <w:t>Add a new ScriptBundle in App_Start/BundleConfig.cs</w:t>
+      </w:r>
+      <w:r>
+        <w:rPr>
+          <w:rFonts w:cstheme="minorHAnsi"/>
+          <w:color w:val="000000"/>
+        </w:rPr>
+        <w:t>:</w:t>
+      </w:r>
+      <w:r>
+        <w:rPr>
+          <w:rFonts w:cstheme="minorHAnsi"/>
+          <w:color w:val="000000"/>
+        </w:rPr>
+        <w:br/>
+      </w:r>
+      <w:r>
+        <w:rPr>
+          <w:rFonts w:cstheme="minorHAnsi"/>
+          <w:color w:val="000000"/>
+        </w:rPr>
+        <w:br/>
+      </w:r>
+      <w:r>
+        <w:rPr>
+          <w:rFonts w:ascii="Consolas" w:hAnsi="Consolas" w:cs="Consolas"/>
+          <w:color w:val="000000"/>
+          <w:sz w:val="19"/>
+          <w:szCs w:val="19"/>
+          <w:highlight w:val="white"/>
+        </w:rPr>
+        <w:t>bundles.Add(</w:t>
+      </w:r>
+      <w:r>
+        <w:rPr>
+          <w:rFonts w:ascii="Consolas" w:hAnsi="Consolas" w:cs="Consolas"/>
+          <w:color w:val="0000FF"/>
+          <w:sz w:val="19"/>
+          <w:szCs w:val="19"/>
+          <w:highlight w:val="white"/>
+        </w:rPr>
+        <w:t>new</w:t>
+      </w:r>
+      <w:r>
+        <w:rPr>
+          <w:rFonts w:ascii="Consolas" w:hAnsi="Consolas" w:cs="Consolas"/>
+          <w:color w:val="000000"/>
+          <w:sz w:val="19"/>
+          <w:szCs w:val="19"/>
+          <w:highlight w:val="white"/>
+        </w:rPr>
+        <w:t xml:space="preserve"> </w:t>
+      </w:r>
+      <w:r>
+        <w:rPr>
+          <w:rFonts w:ascii="Consolas" w:hAnsi="Consolas" w:cs="Consolas"/>
+          <w:color w:val="2B91AF"/>
+          <w:sz w:val="19"/>
+          <w:szCs w:val="19"/>
+          <w:highlight w:val="white"/>
+        </w:rPr>
+        <w:t>ScriptBundle</w:t>
+      </w:r>
+      <w:r>
+        <w:rPr>
+          <w:rFonts w:ascii="Consolas" w:hAnsi="Consolas" w:cs="Consolas"/>
+          <w:color w:val="000000"/>
+          <w:sz w:val="19"/>
+          <w:szCs w:val="19"/>
+          <w:highlight w:val="white"/>
+        </w:rPr>
+        <w:t>(</w:t>
+      </w:r>
+      <w:r>
+        <w:rPr>
+          <w:rFonts w:ascii="Consolas" w:hAnsi="Consolas" w:cs="Consolas"/>
+          <w:color w:val="A31515"/>
+          <w:sz w:val="19"/>
+          <w:szCs w:val="19"/>
+          <w:highlight w:val="white"/>
+        </w:rPr>
+        <w:t>"~/bundles/jqueryajax"</w:t>
+      </w:r>
+      <w:r>
+        <w:rPr>
+          <w:rFonts w:ascii="Consolas" w:hAnsi="Consolas" w:cs="Consolas"/>
+          <w:color w:val="000000"/>
+          <w:sz w:val="19"/>
+          <w:szCs w:val="19"/>
+          <w:highlight w:val="white"/>
+        </w:rPr>
+        <w:t>).Include(</w:t>
+      </w:r>
+    </w:p>
+    <w:p>
+      <w:pPr>
+        <w:pStyle w:val="ListParagraph"/>
+        <w:ind w:left="1440"/>
+        <w:rPr>
+          <w:rFonts w:ascii="Consolas" w:hAnsi="Consolas" w:cs="Consolas"/>
+          <w:color w:val="000000"/>
+          <w:sz w:val="19"/>
+          <w:szCs w:val="19"/>
+        </w:rPr>
+      </w:pPr>
+      <w:r>
+        <w:rPr>
+          <w:rFonts w:ascii="Consolas" w:hAnsi="Consolas" w:cs="Consolas"/>
+          <w:color w:val="000000"/>
+          <w:sz w:val="19"/>
+          <w:szCs w:val="19"/>
+          <w:highlight w:val="white"/>
+        </w:rPr>
+        <w:t xml:space="preserve">                        </w:t>
+      </w:r>
+      <w:r>
+        <w:rPr>
+          <w:rFonts w:ascii="Consolas" w:hAnsi="Consolas" w:cs="Consolas"/>
+          <w:color w:val="A31515"/>
+          <w:sz w:val="19"/>
+          <w:szCs w:val="19"/>
+          <w:highlight w:val="white"/>
+        </w:rPr>
+        <w:t>"~/Scripts/jquery.unobtrusive-ajax.js"</w:t>
+      </w:r>
+      <w:r>
+        <w:rPr>
+          <w:rFonts w:ascii="Consolas" w:hAnsi="Consolas" w:cs="Consolas"/>
+          <w:color w:val="000000"/>
+          <w:sz w:val="19"/>
+          <w:szCs w:val="19"/>
+          <w:highlight w:val="white"/>
+        </w:rPr>
+        <w:t>));</w:t>
+      </w:r>
+    </w:p>
+    <w:p>
+      <w:pPr>
+        <w:pStyle w:val="ListParagraph"/>
+        <w:ind w:left="1440"/>
+        <w:rPr>
+          <w:rFonts w:cstheme="minorHAnsi"/>
+        </w:rPr>
+      </w:pPr>
+    </w:p>
+    <w:p>
+      <w:pPr>
+        <w:pStyle w:val="ListParagraph"/>
+        <w:numPr>
+          <w:ilvl w:val="1"/>
+          <w:numId w:val="1"/>
+        </w:numPr>
+        <w:rPr>
+          <w:rFonts w:cstheme="minorHAnsi"/>
+          <w:color w:val="000000"/>
+        </w:rPr>
+      </w:pPr>
+      <w:r>
+        <w:rPr>
+          <w:rFonts w:cstheme="minorHAnsi"/>
+        </w:rPr>
+        <w:t>Add a reference in your global layout template to add the new javascript files:</w:t>
+      </w:r>
+      <w:r>
+        <w:rPr>
+          <w:rFonts w:cstheme="minorHAnsi"/>
+        </w:rPr>
+        <w:br/>
+      </w:r>
+      <w:r>
+        <w:rPr>
+          <w:rFonts w:ascii="Consolas" w:hAnsi="Consolas" w:cs="Consolas"/>
+          <w:color w:val="000000"/>
+          <w:sz w:val="19"/>
+          <w:szCs w:val="19"/>
+          <w:highlight w:val="yellow"/>
+        </w:rPr>
+        <w:t>@</w:t>
+      </w:r>
+      <w:r>
+        <w:rPr>
+          <w:rFonts w:ascii="Consolas" w:hAnsi="Consolas" w:cs="Consolas"/>
+          <w:color w:val="2B91AF"/>
+          <w:sz w:val="19"/>
+          <w:szCs w:val="19"/>
+          <w:highlight w:val="white"/>
+        </w:rPr>
+        <w:t>Scripts</w:t>
+      </w:r>
+      <w:r>
+        <w:rPr>
+          <w:rFonts w:ascii="Consolas" w:hAnsi="Consolas" w:cs="Consolas"/>
+          <w:color w:val="000000"/>
+          <w:sz w:val="19"/>
+          <w:szCs w:val="19"/>
+          <w:highlight w:val="white"/>
+        </w:rPr>
+        <w:t>.Render(</w:t>
+      </w:r>
+      <w:r>
+        <w:rPr>
+          <w:rFonts w:ascii="Consolas" w:hAnsi="Consolas" w:cs="Consolas"/>
+          <w:color w:val="A31515"/>
+          <w:sz w:val="19"/>
+          <w:szCs w:val="19"/>
+          <w:highlight w:val="white"/>
+        </w:rPr>
+        <w:t>"~/bundles/jqueryajax"</w:t>
+      </w:r>
+      <w:r>
+        <w:rPr>
+          <w:rFonts w:ascii="Consolas" w:hAnsi="Consolas" w:cs="Consolas"/>
+          <w:color w:val="000000"/>
+          <w:sz w:val="19"/>
+          <w:szCs w:val="19"/>
+          <w:highlight w:val="white"/>
+        </w:rPr>
+        <w:t>)</w:t>
+      </w:r>
+    </w:p>
+    <w:p>
+      <w:pPr>
+        <w:pStyle w:val="ListParagraph"/>
+        <w:ind w:left="1440"/>
+        <w:rPr>
+          <w:rFonts w:cstheme="minorHAnsi"/>
+          <w:color w:val="000000"/>
+        </w:rPr>
+      </w:pPr>
+    </w:p>
+    <w:p>
+      <w:pPr>
+        <w:pStyle w:val="ListParagraph"/>
+        <w:numPr>
+          <w:ilvl w:val="0"/>
+          <w:numId w:val="1"/>
+        </w:numPr>
+        <w:rPr>
+          <w:rFonts w:cstheme="minorHAnsi"/>
+          <w:color w:val="000000"/>
+        </w:rPr>
+      </w:pPr>
+      <w:r>
+        <w:rPr>
+          <w:rFonts w:cstheme="minorHAnsi"/>
+          <w:color w:val="000000"/>
+        </w:rPr>
+        <w:t>Add a reference in the layout file to the jQuery validation bundle:</w:t>
+      </w:r>
+      <w:r>
+        <w:rPr>
+          <w:rFonts w:cstheme="minorHAnsi"/>
+          <w:color w:val="000000"/>
+        </w:rPr>
+        <w:br/>
+      </w:r>
+      <w:r>
+        <w:rPr>
+          <w:rFonts w:ascii="Consolas" w:hAnsi="Consolas" w:cs="Consolas"/>
+          <w:color w:val="000000"/>
+          <w:sz w:val="19"/>
+          <w:szCs w:val="19"/>
+          <w:highlight w:val="yellow"/>
+        </w:rPr>
+        <w:t>@</w:t>
+      </w:r>
+      <w:r>
+        <w:rPr>
+          <w:rFonts w:ascii="Consolas" w:hAnsi="Consolas" w:cs="Consolas"/>
+          <w:color w:val="2B91AF"/>
+          <w:sz w:val="19"/>
+          <w:szCs w:val="19"/>
+          <w:highlight w:val="white"/>
+        </w:rPr>
+        <w:t>Scripts</w:t>
+      </w:r>
+      <w:r>
+        <w:rPr>
+          <w:rFonts w:ascii="Consolas" w:hAnsi="Consolas" w:cs="Consolas"/>
+          <w:color w:val="000000"/>
+          <w:sz w:val="19"/>
+          <w:szCs w:val="19"/>
+          <w:highlight w:val="white"/>
+        </w:rPr>
+        <w:t>.Render(</w:t>
+      </w:r>
+      <w:r>
+        <w:rPr>
+          <w:rFonts w:ascii="Consolas" w:hAnsi="Consolas" w:cs="Consolas"/>
+          <w:color w:val="A31515"/>
+          <w:sz w:val="19"/>
+          <w:szCs w:val="19"/>
+          <w:highlight w:val="white"/>
+        </w:rPr>
+        <w:t>"~/bundles/jqueryval"</w:t>
+      </w:r>
+      <w:r>
+        <w:rPr>
+          <w:rFonts w:ascii="Consolas" w:hAnsi="Consolas" w:cs="Consolas"/>
+          <w:color w:val="000000"/>
+          <w:sz w:val="19"/>
+          <w:szCs w:val="19"/>
+        </w:rPr>
+        <w:t>)</w:t>
+      </w:r>
+      <w:r>
+        <w:rPr>
+          <w:rFonts w:ascii="Consolas" w:hAnsi="Consolas" w:cs="Consolas"/>
+          <w:color w:val="000000"/>
+          <w:sz w:val="19"/>
+          <w:szCs w:val="19"/>
+        </w:rPr>
+        <w:br/>
+      </w:r>
+    </w:p>
+    <w:p>
+      <w:pPr>
+        <w:pStyle w:val="ListParagraph"/>
+        <w:numPr>
+          <w:ilvl w:val="0"/>
+          <w:numId w:val="1"/>
+        </w:numPr>
+        <w:rPr>
+          <w:rFonts w:cstheme="minorHAnsi"/>
+          <w:color w:val="000000"/>
+        </w:rPr>
+      </w:pPr>
+      <w:r>
+        <w:rPr>
+          <w:rFonts w:cstheme="minorHAnsi"/>
+          <w:color w:val="000000"/>
+        </w:rPr>
+        <w:t>Add an ExceptionFilter to Global.asax.cs to help format errors to an expected format (ToDo look into making this more generic).</w:t>
+      </w:r>
+      <w:r>
+        <w:rPr>
+          <w:rFonts w:cstheme="minorHAnsi"/>
+          <w:color w:val="000000"/>
+        </w:rPr>
+        <w:br/>
+      </w:r>
+      <w:r>
+        <w:rPr>
+          <w:rFonts w:ascii="Consolas" w:hAnsi="Consolas" w:cs="Consolas"/>
+          <w:color w:val="2B91AF"/>
+          <w:sz w:val="19"/>
+          <w:szCs w:val="19"/>
+          <w:highlight w:val="white"/>
+        </w:rPr>
+        <w:t>GlobalFilters</w:t>
+      </w:r>
+      <w:r>
+        <w:rPr>
+          <w:rFonts w:ascii="Consolas" w:hAnsi="Consolas" w:cs="Consolas"/>
+          <w:color w:val="000000"/>
+          <w:sz w:val="19"/>
+          <w:szCs w:val="19"/>
+          <w:highlight w:val="white"/>
+        </w:rPr>
+        <w:t>.Filters.Add(</w:t>
+      </w:r>
+      <w:r>
+        <w:rPr>
+          <w:rFonts w:ascii="Consolas" w:hAnsi="Consolas" w:cs="Consolas"/>
+          <w:color w:val="0000FF"/>
+          <w:sz w:val="19"/>
+          <w:szCs w:val="19"/>
+          <w:highlight w:val="white"/>
+        </w:rPr>
+        <w:t>new</w:t>
+      </w:r>
+      <w:r>
+        <w:rPr>
+          <w:rFonts w:ascii="Consolas" w:hAnsi="Consolas" w:cs="Consolas"/>
+          <w:color w:val="000000"/>
+          <w:sz w:val="19"/>
+          <w:szCs w:val="19"/>
+          <w:highlight w:val="white"/>
+        </w:rPr>
+        <w:t xml:space="preserve"> KendoUIMvc.Filters.</w:t>
+      </w:r>
+      <w:r>
+        <w:rPr>
+          <w:rFonts w:ascii="Consolas" w:hAnsi="Consolas" w:cs="Consolas"/>
+          <w:color w:val="2B91AF"/>
+          <w:sz w:val="19"/>
+          <w:szCs w:val="19"/>
+          <w:highlight w:val="white"/>
+        </w:rPr>
+        <w:t>KendoUIMvcExceptionFilter</w:t>
+      </w:r>
+      <w:r>
+        <w:rPr>
+          <w:rFonts w:ascii="Consolas" w:hAnsi="Consolas" w:cs="Consolas"/>
+          <w:color w:val="000000"/>
+          <w:sz w:val="19"/>
+          <w:szCs w:val="19"/>
+          <w:highlight w:val="white"/>
+        </w:rPr>
+        <w:t>());</w:t>
+      </w:r>
+      <w:r>
+        <w:rPr>
+          <w:rFonts w:ascii="Consolas" w:hAnsi="Consolas" w:cs="Consolas"/>
+          <w:color w:val="000000"/>
+          <w:sz w:val="19"/>
+          <w:szCs w:val="19"/>
+        </w:rPr>
+        <w:br/>
+      </w:r>
+    </w:p>
+    <w:p>
+      <w:pPr>
+        <w:pStyle w:val="ListParagraph"/>
+        <w:numPr>
+          <w:ilvl w:val="0"/>
+          <w:numId w:val="1"/>
+        </w:numPr>
+        <w:rPr>
+          <w:rFonts w:cstheme="minorHAnsi"/>
+          <w:color w:val="000000"/>
+        </w:rPr>
+      </w:pPr>
+      <w:r>
+        <w:rPr>
+          <w:rFonts w:ascii="Consolas" w:hAnsi="Consolas" w:cs="Consolas"/>
+          <w:color w:val="000000"/>
+          <w:sz w:val="19"/>
+          <w:szCs w:val="19"/>
+        </w:rPr>
+        <w:t>Add a reference to System.ComponentModel.DataAnnotations to support data annotation functionality for enhanced validation.</w:t>
       </w:r>
       <w:bookmarkStart w:id="0" w:name="_GoBack"/>
       <w:bookmarkEnd w:id="0"/>
@@ -601,7 +1071,7 @@
         <w:ind w:left="1440" w:hanging="360"/>
       </w:pPr>
     </w:lvl>
-    <w:lvl w:ilvl="2" w:tplc="0409001B" w:tentative="1">
+    <w:lvl w:ilvl="2" w:tplc="0409001B">
       <w:start w:val="1"/>
       <w:numFmt w:val="lowerRoman"/>
       <w:lvlText w:val="%3."/>

</xml_diff>